<commit_message>
Updates from SAP meeting
</commit_message>
<xml_diff>
--- a/documentation/JPM Digital Payments Adapter Merchant Setup Guide v3.1  1_5_23.docx
+++ b/documentation/JPM Digital Payments Adapter Merchant Setup Guide v3.1  1_5_23.docx
@@ -126,6 +126,14 @@
         </w:rPr>
         <w:t xml:space="preserve">J.P. Morgan Digital Payments Adapter </w:t>
       </w:r>
+      <w:r>
+        <w:rPr>
+          <w:color w:val="2F5496" w:themeColor="accent1" w:themeShade="BF"/>
+          <w:sz w:val="96"/>
+          <w:szCs w:val="96"/>
+        </w:rPr>
+        <w:t>Guide for SAP</w:t>
+      </w:r>
     </w:p>
     <w:p>
       <w:pPr>
@@ -329,7 +337,25 @@
           <w:sz w:val="20"/>
           <w:szCs w:val="20"/>
         </w:rPr>
-        <w:t>© 2022 JPMorgan Chase &amp; Co.</w:t>
+        <w:t>© 202</w:t>
+      </w:r>
+      <w:r>
+        <w:rPr>
+          <w:rFonts w:cs="Arial"/>
+          <w:color w:val="000000"/>
+          <w:sz w:val="20"/>
+          <w:szCs w:val="20"/>
+        </w:rPr>
+        <w:t>3</w:t>
+      </w:r>
+      <w:r>
+        <w:rPr>
+          <w:rFonts w:cs="Arial"/>
+          <w:color w:val="000000"/>
+          <w:sz w:val="20"/>
+          <w:szCs w:val="20"/>
+        </w:rPr>
+        <w:t xml:space="preserve"> JPMorgan Chase &amp; Co.</w:t>
       </w:r>
     </w:p>
     <w:p>
@@ -396,16 +422,23 @@
         </w:p>
         <w:p>
           <w:pPr>
-            <w:pStyle w:val="TOC2"/>
-            <w:tabs>
-              <w:tab w:val="left" w:pos="660"/>
-              <w:tab w:val="right" w:leader="dot" w:pos="9350"/>
-            </w:tabs>
+            <w:keepNext/>
+            <w:keepLines/>
+            <w:spacing w:before="240" w:after="0"/>
             <w:rPr>
-              <w:rFonts w:asciiTheme="minorHAnsi" w:eastAsiaTheme="minorEastAsia" w:hAnsiTheme="minorHAnsi"/>
+              <w:rFonts w:ascii="Calibri Light" w:eastAsia="Times New Roman" w:hAnsi="Calibri Light" w:cs="Times New Roman"/>
+              <w:color w:val="2E74B5"/>
+              <w:sz w:val="28"/>
+              <w:szCs w:val="28"/>
+            </w:rPr>
+          </w:pPr>
+        </w:p>
+        <w:p>
+          <w:pPr>
+            <w:pStyle w:val="TOC1"/>
+            <w:rPr>
+              <w:rFonts w:eastAsiaTheme="minorEastAsia"/>
               <w:noProof/>
-              <w:sz w:val="22"/>
-              <w:szCs w:val="22"/>
             </w:rPr>
           </w:pPr>
           <w:r>
@@ -432,20 +465,18 @@
             </w:rPr>
             <w:fldChar w:fldCharType="separate"/>
           </w:r>
-          <w:hyperlink w:anchor="_Toc119564295" w:history="1">
+          <w:hyperlink w:anchor="_Toc126936229" w:history="1">
             <w:r>
               <w:rPr>
                 <w:rStyle w:val="Hyperlink"/>
                 <w:noProof/>
               </w:rPr>
-              <w:t>1.1</w:t>
-            </w:r>
-            <w:r>
-              <w:rPr>
-                <w:rFonts w:asciiTheme="minorHAnsi" w:eastAsiaTheme="minorEastAsia" w:hAnsiTheme="minorHAnsi"/>
-                <w:noProof/>
-                <w:sz w:val="22"/>
-                <w:szCs w:val="22"/>
+              <w:t>1</w:t>
+            </w:r>
+            <w:r>
+              <w:rPr>
+                <w:rFonts w:eastAsiaTheme="minorEastAsia"/>
+                <w:noProof/>
               </w:rPr>
               <w:tab/>
             </w:r>
@@ -454,7 +485,7 @@
                 <w:rStyle w:val="Hyperlink"/>
                 <w:noProof/>
               </w:rPr>
-              <w:t>Prerequisites</w:t>
+              <w:t>Configuring the JPMC Digital Payments Adapter</w:t>
             </w:r>
             <w:r>
               <w:rPr>
@@ -475,7 +506,7 @@
                 <w:noProof/>
                 <w:webHidden/>
               </w:rPr>
-              <w:instrText xml:space="preserve"> PAGEREF _Toc119564295 \h </w:instrText>
+              <w:instrText xml:space="preserve"> PAGEREF _Toc126936229 \h </w:instrText>
             </w:r>
             <w:r>
               <w:rPr>
@@ -520,13 +551,13 @@
               <w:szCs w:val="22"/>
             </w:rPr>
           </w:pPr>
-          <w:hyperlink w:anchor="_Toc119564296" w:history="1">
+          <w:hyperlink w:anchor="_Toc126936230" w:history="1">
             <w:r>
               <w:rPr>
                 <w:rStyle w:val="Hyperlink"/>
                 <w:noProof/>
               </w:rPr>
-              <w:t>1.2</w:t>
+              <w:t>1.1</w:t>
             </w:r>
             <w:r>
               <w:rPr>
@@ -542,7 +573,7 @@
                 <w:rStyle w:val="Hyperlink"/>
                 <w:noProof/>
               </w:rPr>
-              <w:t>Open the Digital Payments Orbital Adapter Configuration Page</w:t>
+              <w:t>Prerequisites</w:t>
             </w:r>
             <w:r>
               <w:rPr>
@@ -563,7 +594,7 @@
                 <w:noProof/>
                 <w:webHidden/>
               </w:rPr>
-              <w:instrText xml:space="preserve"> PAGEREF _Toc119564296 \h </w:instrText>
+              <w:instrText xml:space="preserve"> PAGEREF _Toc126936230 \h </w:instrText>
             </w:r>
             <w:r>
               <w:rPr>
@@ -608,13 +639,13 @@
               <w:szCs w:val="22"/>
             </w:rPr>
           </w:pPr>
-          <w:hyperlink w:anchor="_Toc119564297" w:history="1">
+          <w:hyperlink w:anchor="_Toc126936231" w:history="1">
             <w:r>
               <w:rPr>
                 <w:rStyle w:val="Hyperlink"/>
                 <w:noProof/>
               </w:rPr>
-              <w:t>1.3</w:t>
+              <w:t>1.2</w:t>
             </w:r>
             <w:r>
               <w:rPr>
@@ -630,7 +661,7 @@
                 <w:rStyle w:val="Hyperlink"/>
                 <w:noProof/>
               </w:rPr>
-              <w:t>Connect to Digital Payments Add-On</w:t>
+              <w:t>Open the Digital Payments Orbital Adapter Configuration Page</w:t>
             </w:r>
             <w:r>
               <w:rPr>
@@ -651,7 +682,7 @@
                 <w:noProof/>
                 <w:webHidden/>
               </w:rPr>
-              <w:instrText xml:space="preserve"> PAGEREF _Toc119564297 \h </w:instrText>
+              <w:instrText xml:space="preserve"> PAGEREF _Toc126936231 \h </w:instrText>
             </w:r>
             <w:r>
               <w:rPr>
@@ -696,13 +727,13 @@
               <w:szCs w:val="22"/>
             </w:rPr>
           </w:pPr>
-          <w:hyperlink w:anchor="_Toc119564298" w:history="1">
+          <w:hyperlink w:anchor="_Toc126936232" w:history="1">
             <w:r>
               <w:rPr>
                 <w:rStyle w:val="Hyperlink"/>
                 <w:noProof/>
               </w:rPr>
-              <w:t>1.4</w:t>
+              <w:t>1.3</w:t>
             </w:r>
             <w:r>
               <w:rPr>
@@ -739,7 +770,7 @@
                 <w:noProof/>
                 <w:webHidden/>
               </w:rPr>
-              <w:instrText xml:space="preserve"> PAGEREF _Toc119564298 \h </w:instrText>
+              <w:instrText xml:space="preserve"> PAGEREF _Toc126936232 \h </w:instrText>
             </w:r>
             <w:r>
               <w:rPr>
@@ -759,7 +790,7 @@
                 <w:noProof/>
                 <w:webHidden/>
               </w:rPr>
-              <w:t>5</w:t>
+              <w:t>4</w:t>
             </w:r>
             <w:r>
               <w:rPr>
@@ -784,13 +815,13 @@
               <w:szCs w:val="22"/>
             </w:rPr>
           </w:pPr>
-          <w:hyperlink w:anchor="_Toc119564299" w:history="1">
+          <w:hyperlink w:anchor="_Toc126936233" w:history="1">
             <w:r>
               <w:rPr>
                 <w:rStyle w:val="Hyperlink"/>
                 <w:noProof/>
               </w:rPr>
-              <w:t>1.5</w:t>
+              <w:t>1.4</w:t>
             </w:r>
             <w:r>
               <w:rPr>
@@ -806,7 +837,7 @@
                 <w:rStyle w:val="Hyperlink"/>
                 <w:noProof/>
               </w:rPr>
-              <w:t>Configure the J.P. Morgan Gateway</w:t>
+              <w:t>Configure Orbital Gateway</w:t>
             </w:r>
             <w:r>
               <w:rPr>
@@ -827,7 +858,7 @@
                 <w:noProof/>
                 <w:webHidden/>
               </w:rPr>
-              <w:instrText xml:space="preserve"> PAGEREF _Toc119564299 \h </w:instrText>
+              <w:instrText xml:space="preserve"> PAGEREF _Toc126936233 \h </w:instrText>
             </w:r>
             <w:r>
               <w:rPr>
@@ -847,7 +878,7 @@
                 <w:noProof/>
                 <w:webHidden/>
               </w:rPr>
-              <w:t>6</w:t>
+              <w:t>5</w:t>
             </w:r>
             <w:r>
               <w:rPr>
@@ -872,13 +903,13 @@
               <w:szCs w:val="22"/>
             </w:rPr>
           </w:pPr>
-          <w:hyperlink w:anchor="_Toc119564300" w:history="1">
+          <w:hyperlink w:anchor="_Toc126936234" w:history="1">
             <w:r>
               <w:rPr>
                 <w:rStyle w:val="Hyperlink"/>
                 <w:noProof/>
               </w:rPr>
-              <w:t>1.6</w:t>
+              <w:t>1.5</w:t>
             </w:r>
             <w:r>
               <w:rPr>
@@ -915,7 +946,7 @@
                 <w:noProof/>
                 <w:webHidden/>
               </w:rPr>
-              <w:instrText xml:space="preserve"> PAGEREF _Toc119564300 \h </w:instrText>
+              <w:instrText xml:space="preserve"> PAGEREF _Toc126936234 \h </w:instrText>
             </w:r>
             <w:r>
               <w:rPr>
@@ -935,7 +966,7 @@
                 <w:noProof/>
                 <w:webHidden/>
               </w:rPr>
-              <w:t>7</w:t>
+              <w:t>5</w:t>
             </w:r>
             <w:r>
               <w:rPr>
@@ -982,108 +1013,56 @@
       </w:r>
     </w:p>
     <w:p>
+      <w:pPr>
+        <w:pStyle w:val="Heading1"/>
+        <w:spacing w:after="680"/>
+        <w:ind w:left="850" w:hanging="850"/>
+      </w:pPr>
+      <w:bookmarkStart w:id="0" w:name="_Toc109386232"/>
+      <w:bookmarkStart w:id="1" w:name="_Toc126936229"/>
       <w:r>
         <w:lastRenderedPageBreak/>
-        <w:t>Refer to this guide as you</w:t>
-      </w:r>
-      <w:r>
-        <w:t xml:space="preserve"> configure</w:t>
-      </w:r>
-      <w:r>
-        <w:t xml:space="preserve"> and set up the integration</w:t>
-      </w:r>
-      <w:r>
-        <w:t xml:space="preserve"> </w:t>
-      </w:r>
-      <w:r>
-        <w:t xml:space="preserve">between the SAP digital payments add-on and </w:t>
-      </w:r>
-      <w:r>
-        <w:t>the</w:t>
-      </w:r>
-      <w:r>
-        <w:t xml:space="preserve"> </w:t>
-      </w:r>
-      <w:r>
-        <w:t>J.P. Morgan gateway</w:t>
-      </w:r>
-      <w:r>
-        <w:t>.</w:t>
-      </w:r>
-      <w:r>
-        <w:t xml:space="preserve"> </w:t>
-      </w:r>
-      <w:r>
-        <w:rPr>
-          <w:szCs w:val="18"/>
-        </w:rPr>
-        <w:t>For general information on setting up the SAP digital payments add-on, please refer to the SAP help portal</w:t>
-      </w:r>
-      <w:r>
-        <w:rPr>
-          <w:szCs w:val="18"/>
-        </w:rPr>
-        <w:t>.</w:t>
-      </w:r>
-      <w:r>
-        <w:rPr>
-          <w:szCs w:val="18"/>
-        </w:rPr>
-        <w:t xml:space="preserve"> SAP support can be reached by creating</w:t>
-      </w:r>
-      <w:r>
-        <w:rPr>
-          <w:szCs w:val="18"/>
-        </w:rPr>
-        <w:t xml:space="preserve"> an incident in SNOW under component FIN-FSCM-DP-DP if the</w:t>
-      </w:r>
-      <w:r>
-        <w:rPr>
-          <w:szCs w:val="18"/>
-        </w:rPr>
-        <w:t xml:space="preserve"> issue is related to SAP and not with </w:t>
-      </w:r>
-      <w:r>
-        <w:rPr>
-          <w:szCs w:val="18"/>
-        </w:rPr>
-        <w:t xml:space="preserve">the J.P. Morgan Gateway. </w:t>
-      </w:r>
-    </w:p>
-    <w:p>
-      <w:pPr>
-        <w:pStyle w:val="Heading2"/>
-      </w:pPr>
-      <w:bookmarkStart w:id="0" w:name="_Toc109035753"/>
-      <w:bookmarkStart w:id="1" w:name="_Toc109386233"/>
-      <w:bookmarkStart w:id="2" w:name="_Toc119564295"/>
-      <w:r>
-        <w:t>Prerequisites</w:t>
+        <w:t>Configuring the JPMC Digital Payments Adapter</w:t>
       </w:r>
       <w:bookmarkEnd w:id="0"/>
       <w:bookmarkEnd w:id="1"/>
+    </w:p>
+    <w:p>
+      <w:r>
+        <w:t xml:space="preserve">This </w:t>
+      </w:r>
+      <w:r>
+        <w:t>document</w:t>
+      </w:r>
+      <w:r>
+        <w:t xml:space="preserve"> describes </w:t>
+      </w:r>
+      <w:r>
+        <w:t>how to configure and set up the integration between the SAP digital payments add-on and JPMC. For general information on setting up the SAP digital payments add-on, please refer to the SAP help portal.</w:t>
+      </w:r>
+    </w:p>
+    <w:p>
+      <w:pPr>
+        <w:pStyle w:val="Heading2"/>
+        <w:spacing w:before="480" w:after="280"/>
+        <w:ind w:left="850" w:hanging="850"/>
+      </w:pPr>
+      <w:bookmarkStart w:id="2" w:name="_Toc109035753"/>
+      <w:bookmarkStart w:id="3" w:name="_Toc109386233"/>
+      <w:bookmarkStart w:id="4" w:name="_Toc126936230"/>
+      <w:r>
+        <w:t>Prerequisites</w:t>
+      </w:r>
       <w:bookmarkEnd w:id="2"/>
+      <w:bookmarkEnd w:id="3"/>
+      <w:bookmarkEnd w:id="4"/>
     </w:p>
     <w:p>
       <w:pPr>
         <w:pStyle w:val="ListBullet"/>
       </w:pPr>
       <w:r>
-        <w:t xml:space="preserve">J.P. Morgan </w:t>
-      </w:r>
-      <w:r>
-        <w:t xml:space="preserve">has created your SAP BTP subaccount for the </w:t>
-      </w:r>
-      <w:bookmarkStart w:id="3" w:name="_Hlk118358751"/>
-      <w:r>
-        <w:t xml:space="preserve">J.P. Morgan </w:t>
-      </w:r>
-      <w:r>
-        <w:t>Digital Payments Adapter</w:t>
-      </w:r>
-      <w:bookmarkEnd w:id="3"/>
-      <w:r>
-        <w:t>.</w:t>
+        <w:t>JPMC has created your SAP BTP subaccount for the JPMC Digital Payments Adapter</w:t>
       </w:r>
     </w:p>
     <w:p>
@@ -1093,34 +1072,25 @@
       <w:r>
         <w:t xml:space="preserve">You are assigned the </w:t>
       </w:r>
-      <w:bookmarkStart w:id="4" w:name="_Hlk118357257"/>
-      <w:r>
-        <w:t xml:space="preserve">J.P. Morgan </w:t>
-      </w:r>
-      <w:r>
-        <w:t xml:space="preserve">Digital Payments Adapter role </w:t>
-      </w:r>
-      <w:bookmarkEnd w:id="4"/>
-      <w:r>
-        <w:t xml:space="preserve">for the SAP BTP subaccount. If you are unable to access the BTP subaccount, please contact </w:t>
-      </w:r>
-      <w:r>
-        <w:t xml:space="preserve">your J.P. Morgan Account Representative.  </w:t>
+      <w:r>
+        <w:rPr>
+          <w:rStyle w:val="SAPUserEntry"/>
+        </w:rPr>
+        <w:t>jpmc-payments-adapter_Administrator</w:t>
+      </w:r>
+      <w:r>
+        <w:t xml:space="preserve"> role for the SAP BTP subaccount. If you are unable to access the BTP subaccount, please contact JPMC for access.</w:t>
       </w:r>
     </w:p>
     <w:p>
       <w:pPr>
         <w:pStyle w:val="Heading2"/>
-        <w:rPr>
-          <w:color w:val="auto"/>
-        </w:rPr>
+        <w:spacing w:before="480" w:after="280"/>
+        <w:ind w:left="850" w:hanging="850"/>
       </w:pPr>
       <w:bookmarkStart w:id="5" w:name="_Toc109386234"/>
-      <w:bookmarkStart w:id="6" w:name="_Toc119564296"/>
-      <w:r>
-        <w:rPr>
-          <w:color w:val="auto"/>
-        </w:rPr>
+      <w:bookmarkStart w:id="6" w:name="_Toc126936231"/>
+      <w:r>
         <w:t>Open the Digital Payments Orbital Adapter Configuration Page</w:t>
       </w:r>
       <w:bookmarkEnd w:id="5"/>
@@ -1132,19 +1102,9 @@
       </w:r>
       <w:r>
         <w:rPr>
-          <w:b/>
-          <w:bCs/>
-        </w:rPr>
-        <w:t>J.P. Morgan</w:t>
-      </w:r>
-      <w:r>
-        <w:t xml:space="preserve"> </w:t>
-      </w:r>
-      <w:r>
-        <w:rPr>
           <w:rStyle w:val="SAPEmphasis"/>
         </w:rPr>
-        <w:t>Digital Payments Adapter</w:t>
+        <w:t>Digital Payments Orbital Adapter</w:t>
       </w:r>
       <w:r>
         <w:t>, you must first open its configuration page by following the steps listed:</w:t>
@@ -1174,15 +1134,11 @@
         </w:tabs>
       </w:pPr>
       <w:r>
-        <w:t xml:space="preserve">Once inside </w:t>
-      </w:r>
-      <w:r>
-        <w:t xml:space="preserve">the subaccount, navigate to the </w:t>
+        <w:t xml:space="preserve">Once inside the subaccount, navigate to the </w:t>
       </w:r>
       <w:r>
         <w:rPr>
           <w:rStyle w:val="SAPScreenElement"/>
-          <w:color w:val="auto"/>
         </w:rPr>
         <w:t>Services &gt; Instances and Subscriptions</w:t>
       </w:r>
@@ -1204,7 +1160,6 @@
       <w:r>
         <w:rPr>
           <w:rStyle w:val="SAPScreenElement"/>
-          <w:color w:val="auto"/>
         </w:rPr>
         <w:t>JPMC Digital Payments Adapter</w:t>
       </w:r>
@@ -1223,54 +1178,61 @@
       <w:r>
         <w:t xml:space="preserve">The </w:t>
       </w:r>
-      <w:bookmarkStart w:id="7" w:name="_Hlk118963122"/>
-      <w:r>
-        <w:rPr>
-          <w:b/>
-          <w:bCs/>
-        </w:rPr>
-        <w:t>J.P. Morgan</w:t>
-      </w:r>
-      <w:r>
-        <w:t xml:space="preserve"> </w:t>
-      </w:r>
       <w:r>
         <w:rPr>
           <w:rStyle w:val="SAPEmphasis"/>
         </w:rPr>
-        <w:t>Digital Payments Adapter</w:t>
+        <w:t>Digital Payments Orbital Adapter</w:t>
+      </w:r>
+      <w:r>
+        <w:t xml:space="preserve"> configuration page is open.</w:t>
+      </w:r>
+    </w:p>
+    <w:p>
+      <w:pPr>
+        <w:pStyle w:val="Heading2"/>
+        <w:spacing w:before="480" w:after="280"/>
+        <w:ind w:left="850" w:hanging="850"/>
+      </w:pPr>
+      <w:bookmarkStart w:id="7" w:name="_Toc109386236"/>
+      <w:bookmarkStart w:id="8" w:name="_Toc126936232"/>
+      <w:r>
+        <w:t>Configure Digital Payments Technical Information</w:t>
       </w:r>
       <w:bookmarkEnd w:id="7"/>
-      <w:r>
-        <w:t xml:space="preserve"> configuration page is open.</w:t>
-      </w:r>
-      <w:r>
-        <w:t xml:space="preserve"> </w:t>
-      </w:r>
-    </w:p>
-    <w:p>
-      <w:pPr>
-        <w:pStyle w:val="Heading2"/>
-      </w:pPr>
-      <w:bookmarkStart w:id="8" w:name="_Toc109035745"/>
-      <w:bookmarkStart w:id="9" w:name="_Toc109386235"/>
-      <w:bookmarkStart w:id="10" w:name="_Toc119564297"/>
-      <w:r>
-        <w:t>Connect to Digital Payments Add-On</w:t>
-      </w:r>
       <w:bookmarkEnd w:id="8"/>
-      <w:bookmarkEnd w:id="9"/>
-      <w:bookmarkEnd w:id="10"/>
-    </w:p>
-    <w:p>
-      <w:r>
-        <w:t xml:space="preserve">To connect to the </w:t>
-      </w:r>
-      <w:r>
-        <w:t>Digital Payments Add-On t</w:t>
-      </w:r>
-      <w:r>
-        <w:t>enant, perform the following steps:</w:t>
+    </w:p>
+    <w:p>
+      <w:r>
+        <w:t xml:space="preserve">To properly receive and validate requests coming from the SAP Digital Payments core solution, </w:t>
+      </w:r>
+      <w:r>
+        <w:rPr>
+          <w:rStyle w:val="SAPEmphasis"/>
+        </w:rPr>
+        <w:t>Digital Payments Orbital Adapter</w:t>
+      </w:r>
+      <w:r>
+        <w:t xml:space="preserve"> requires the configuration of some key technical details, which are described in this section.</w:t>
+      </w:r>
+    </w:p>
+    <w:p>
+      <w:r>
+        <w:t xml:space="preserve">The configuration page for the </w:t>
+      </w:r>
+      <w:r>
+        <w:rPr>
+          <w:rStyle w:val="SAPEmphasis"/>
+        </w:rPr>
+        <w:t>Digital Payments Orbital Adapter</w:t>
+      </w:r>
+      <w:r>
+        <w:t xml:space="preserve"> can be reached via the configuration URL that has been provided by JPMC. If you do not have the URL for the configuration page, please contact JPMC.</w:t>
+      </w:r>
+    </w:p>
+    <w:p>
+      <w:r>
+        <w:t>To configure the Digital Payments technical information, open the configuration URL in a web browser, and perform the following steps:</w:t>
       </w:r>
     </w:p>
     <w:p>
@@ -1278,940 +1240,29 @@
         <w:pStyle w:val="ListNumber"/>
         <w:numPr>
           <w:ilvl w:val="0"/>
-          <w:numId w:val="7"/>
+          <w:numId w:val="5"/>
         </w:numPr>
       </w:pPr>
       <w:r>
-        <w:t>Navigate to the subaccount in the SAP BTP Cockpit.</w:t>
-      </w:r>
-    </w:p>
-    <w:p>
-      <w:pPr>
-        <w:pStyle w:val="ListNumber"/>
-      </w:pPr>
-      <w:r>
-        <w:t xml:space="preserve">Once inside the subaccount, navigate to the </w:t>
+        <w:t xml:space="preserve">On the </w:t>
+      </w:r>
+      <w:r>
+        <w:rPr>
+          <w:rStyle w:val="SAPEmphasis"/>
+        </w:rPr>
+        <w:t>Digital Payments Orbital Adapter</w:t>
+      </w:r>
+      <w:r>
+        <w:t xml:space="preserve"> configuration page, click the </w:t>
       </w:r>
       <w:r>
         <w:rPr>
           <w:rStyle w:val="SAPScreenElement"/>
-          <w:color w:val="auto"/>
-        </w:rPr>
-        <w:t xml:space="preserve">Connectivity &gt; Destinations </w:t>
-      </w:r>
-      <w:r>
-        <w:t>tab.</w:t>
-      </w:r>
-    </w:p>
-    <w:p>
-      <w:pPr>
-        <w:pStyle w:val="ListNumber"/>
-      </w:pPr>
-      <w:r>
-        <w:t xml:space="preserve">Click the </w:t>
-      </w:r>
-      <w:r>
-        <w:rPr>
-          <w:rStyle w:val="SAPScreenElement"/>
-          <w:color w:val="auto"/>
-        </w:rPr>
-        <w:t>New Destination</w:t>
-      </w:r>
-      <w:r>
-        <w:t xml:space="preserve"> button and enter the following </w:t>
-      </w:r>
-      <w:r>
-        <w:t xml:space="preserve">details for the </w:t>
-      </w:r>
-      <w:r>
-        <w:t>destination:</w:t>
-      </w:r>
-    </w:p>
-    <w:tbl>
-      <w:tblPr>
-        <w:tblStyle w:val="TableGridLight"/>
-        <w:tblW w:w="8748" w:type="dxa"/>
-        <w:tblInd w:w="612" w:type="dxa"/>
-        <w:tblLayout w:type="fixed"/>
-        <w:tblLook w:val="0420" w:firstRow="1" w:lastRow="0" w:firstColumn="0" w:lastColumn="0" w:noHBand="0" w:noVBand="1"/>
-      </w:tblPr>
-      <w:tblGrid>
-        <w:gridCol w:w="2250"/>
-        <w:gridCol w:w="6498"/>
-      </w:tblGrid>
-      <w:tr>
-        <w:trPr>
-          <w:cnfStyle w:val="100000000000" w:firstRow="1" w:lastRow="0" w:firstColumn="0" w:lastColumn="0" w:oddVBand="0" w:evenVBand="0" w:oddHBand="0" w:evenHBand="0" w:firstRowFirstColumn="0" w:firstRowLastColumn="0" w:lastRowFirstColumn="0" w:lastRowLastColumn="0"/>
-          <w:tblHeader/>
-        </w:trPr>
-        <w:tc>
-          <w:tcPr>
-            <w:tcW w:w="2250" w:type="dxa"/>
-          </w:tcPr>
-          <w:p>
-            <w:r>
-              <w:t>Property</w:t>
-            </w:r>
-          </w:p>
-        </w:tc>
-        <w:tc>
-          <w:tcPr>
-            <w:tcW w:w="6498" w:type="dxa"/>
-          </w:tcPr>
-          <w:p>
-            <w:r>
-              <w:t>Value</w:t>
-            </w:r>
-          </w:p>
-        </w:tc>
-      </w:tr>
-      <w:tr>
-        <w:tc>
-          <w:tcPr>
-            <w:tcW w:w="2250" w:type="dxa"/>
-          </w:tcPr>
-          <w:p>
-            <w:r>
-              <w:t>Name</w:t>
-            </w:r>
-          </w:p>
-        </w:tc>
-        <w:tc>
-          <w:tcPr>
-            <w:tcW w:w="6498" w:type="dxa"/>
-          </w:tcPr>
-          <w:p>
-            <w:pPr>
-              <w:rPr>
-                <w:rStyle w:val="SAPUserEntry"/>
-              </w:rPr>
-            </w:pPr>
-            <w:r>
-              <w:rPr>
-                <w:rStyle w:val="SAPUserEntry"/>
-              </w:rPr>
-              <w:t>digital-payments-core</w:t>
-            </w:r>
-          </w:p>
-        </w:tc>
-      </w:tr>
-      <w:tr>
-        <w:tc>
-          <w:tcPr>
-            <w:tcW w:w="2250" w:type="dxa"/>
-          </w:tcPr>
-          <w:p>
-            <w:r>
-              <w:t>URL</w:t>
-            </w:r>
-          </w:p>
-        </w:tc>
-        <w:tc>
-          <w:tcPr>
-            <w:tcW w:w="6498" w:type="dxa"/>
-          </w:tcPr>
-          <w:p>
-            <w:pPr>
-              <w:rPr>
-                <w:rStyle w:val="SAPUserEntry"/>
-              </w:rPr>
-            </w:pPr>
-            <w:proofErr w:type="spellStart"/>
-            <w:r>
-              <w:rPr>
-                <w:rStyle w:val="SAPMonospace"/>
-              </w:rPr>
-              <w:t>u</w:t>
-            </w:r>
-            <w:r>
-              <w:rPr>
-                <w:rStyle w:val="SAPMonospace"/>
-              </w:rPr>
-              <w:t>ri</w:t>
-            </w:r>
-            <w:proofErr w:type="spellEnd"/>
-            <w:r>
-              <w:rPr>
-                <w:rStyle w:val="SAPMonospace"/>
-              </w:rPr>
-              <w:t xml:space="preserve"> </w:t>
-            </w:r>
-            <w:r>
-              <w:t>property</w:t>
-            </w:r>
-            <w:r>
-              <w:t xml:space="preserve"> from the M2M adapter </w:t>
-            </w:r>
-            <w:r>
-              <w:t>service key</w:t>
-            </w:r>
-          </w:p>
-        </w:tc>
-      </w:tr>
-      <w:tr>
-        <w:tc>
-          <w:tcPr>
-            <w:tcW w:w="2250" w:type="dxa"/>
-          </w:tcPr>
-          <w:p>
-            <w:r>
-              <w:t>Authentication</w:t>
-            </w:r>
-          </w:p>
-        </w:tc>
-        <w:tc>
-          <w:tcPr>
-            <w:tcW w:w="6498" w:type="dxa"/>
-          </w:tcPr>
-          <w:p>
-            <w:pPr>
-              <w:rPr>
-                <w:rStyle w:val="SAPUserEntry"/>
-              </w:rPr>
-            </w:pPr>
-            <w:r>
-              <w:rPr>
-                <w:rStyle w:val="SAPUserEntry"/>
-              </w:rPr>
-              <w:t>OAuth2ClientCredentials</w:t>
-            </w:r>
-          </w:p>
-        </w:tc>
-      </w:tr>
-      <w:tr>
-        <w:tc>
-          <w:tcPr>
-            <w:tcW w:w="2250" w:type="dxa"/>
-          </w:tcPr>
-          <w:p>
-            <w:r>
-              <w:t>Proxy Type</w:t>
-            </w:r>
-          </w:p>
-        </w:tc>
-        <w:tc>
-          <w:tcPr>
-            <w:tcW w:w="6498" w:type="dxa"/>
-          </w:tcPr>
-          <w:p>
-            <w:pPr>
-              <w:rPr>
-                <w:rStyle w:val="SAPUserEntry"/>
-              </w:rPr>
-            </w:pPr>
-            <w:r>
-              <w:rPr>
-                <w:rStyle w:val="SAPUserEntry"/>
-              </w:rPr>
-              <w:t>Internet</w:t>
-            </w:r>
-          </w:p>
-        </w:tc>
-      </w:tr>
-      <w:tr>
-        <w:tc>
-          <w:tcPr>
-            <w:tcW w:w="2250" w:type="dxa"/>
-          </w:tcPr>
-          <w:p>
-            <w:r>
-              <w:t xml:space="preserve">Use </w:t>
-            </w:r>
-            <w:proofErr w:type="spellStart"/>
-            <w:r>
-              <w:t>mTLS</w:t>
-            </w:r>
-            <w:proofErr w:type="spellEnd"/>
-          </w:p>
-        </w:tc>
-        <w:tc>
-          <w:tcPr>
-            <w:tcW w:w="6498" w:type="dxa"/>
-          </w:tcPr>
-          <w:p>
-            <w:pPr>
-              <w:rPr>
-                <w:rStyle w:val="SAPUserEntry"/>
-              </w:rPr>
-            </w:pPr>
-            <w:r>
-              <w:rPr>
-                <w:rStyle w:val="SAPUserEntry"/>
-              </w:rPr>
-              <w:t>False</w:t>
-            </w:r>
-          </w:p>
-        </w:tc>
-      </w:tr>
-      <w:tr>
-        <w:tc>
-          <w:tcPr>
-            <w:tcW w:w="2250" w:type="dxa"/>
-          </w:tcPr>
-          <w:p>
-            <w:r>
-              <w:t>Client ID</w:t>
-            </w:r>
-          </w:p>
-        </w:tc>
-        <w:tc>
-          <w:tcPr>
-            <w:tcW w:w="6498" w:type="dxa"/>
-          </w:tcPr>
-          <w:p>
-            <w:pPr>
-              <w:rPr>
-                <w:rStyle w:val="SAPMonospace"/>
-              </w:rPr>
-            </w:pPr>
-            <w:proofErr w:type="spellStart"/>
-            <w:r>
-              <w:rPr>
-                <w:rStyle w:val="SAPMonospace"/>
-              </w:rPr>
-              <w:t>uaa.</w:t>
-            </w:r>
-            <w:r>
-              <w:rPr>
-                <w:rStyle w:val="SAPMonospace"/>
-              </w:rPr>
-              <w:t>clientid</w:t>
-            </w:r>
-            <w:proofErr w:type="spellEnd"/>
-            <w:r>
-              <w:rPr>
-                <w:rStyle w:val="SAPMonospace"/>
-              </w:rPr>
-              <w:t xml:space="preserve"> </w:t>
-            </w:r>
-            <w:r>
-              <w:t>property</w:t>
-            </w:r>
-            <w:r>
-              <w:t xml:space="preserve"> from the M2M adapter </w:t>
-            </w:r>
-            <w:r>
-              <w:t>service key</w:t>
-            </w:r>
-          </w:p>
-        </w:tc>
-      </w:tr>
-      <w:tr>
-        <w:tc>
-          <w:tcPr>
-            <w:tcW w:w="2250" w:type="dxa"/>
-          </w:tcPr>
-          <w:p>
-            <w:r>
-              <w:t>Client Secret</w:t>
-            </w:r>
-          </w:p>
-        </w:tc>
-        <w:tc>
-          <w:tcPr>
-            <w:tcW w:w="6498" w:type="dxa"/>
-          </w:tcPr>
-          <w:p>
-            <w:pPr>
-              <w:rPr>
-                <w:rStyle w:val="SAPTextReference"/>
-              </w:rPr>
-            </w:pPr>
-            <w:proofErr w:type="spellStart"/>
-            <w:r>
-              <w:rPr>
-                <w:rStyle w:val="SAPMonospace"/>
-              </w:rPr>
-              <w:t>uaa.</w:t>
-            </w:r>
-            <w:r>
-              <w:rPr>
-                <w:rStyle w:val="SAPMonospace"/>
-              </w:rPr>
-              <w:t>clientsecret</w:t>
-            </w:r>
-            <w:proofErr w:type="spellEnd"/>
-            <w:r>
-              <w:rPr>
-                <w:rStyle w:val="SAPMonospace"/>
-              </w:rPr>
-              <w:t xml:space="preserve"> </w:t>
-            </w:r>
-            <w:r>
-              <w:t>property</w:t>
-            </w:r>
-            <w:r>
-              <w:t xml:space="preserve"> from the M2M adapter </w:t>
-            </w:r>
-            <w:r>
-              <w:t>service key</w:t>
-            </w:r>
-          </w:p>
-        </w:tc>
-      </w:tr>
-      <w:tr>
-        <w:tc>
-          <w:tcPr>
-            <w:tcW w:w="2250" w:type="dxa"/>
-          </w:tcPr>
-          <w:p>
-            <w:r>
-              <w:lastRenderedPageBreak/>
-              <w:t>Token Service URL</w:t>
-            </w:r>
-          </w:p>
-        </w:tc>
-        <w:tc>
-          <w:tcPr>
-            <w:tcW w:w="6498" w:type="dxa"/>
-          </w:tcPr>
-          <w:p>
-            <w:r>
-              <w:rPr>
-                <w:rStyle w:val="SAPEmphasis"/>
-              </w:rPr>
-              <w:t>TOKEN_URL</w:t>
-            </w:r>
-            <w:r>
-              <w:rPr>
-                <w:rStyle w:val="SAPMonospace"/>
-              </w:rPr>
-              <w:t>/?authorities=%7B%22az_attr%22%3A%7B%22tenantId%22%3A%22</w:t>
-            </w:r>
-            <w:r>
-              <w:rPr>
-                <w:rStyle w:val="SAPEmphasis"/>
-              </w:rPr>
-              <w:t>TENANT_I</w:t>
-            </w:r>
-            <w:r>
-              <w:rPr>
-                <w:rStyle w:val="SAPEmphasis"/>
-              </w:rPr>
-              <w:t>D</w:t>
-            </w:r>
-            <w:r>
-              <w:rPr>
-                <w:rStyle w:val="SAPMonospace"/>
-              </w:rPr>
-              <w:t>%22%7D%7D</w:t>
-            </w:r>
-            <w:r>
-              <w:t xml:space="preserve"> </w:t>
-            </w:r>
-          </w:p>
-          <w:p>
-            <w:pPr>
-              <w:pStyle w:val="SAPNoteHeading"/>
-            </w:pPr>
-            <w:r>
-              <w:rPr>
-                <w:noProof/>
-              </w:rPr>
-              <w:drawing>
-                <wp:inline distT="0" distB="0" distL="0" distR="0" wp14:anchorId="0B74FD94" wp14:editId="2230D9AE">
-                  <wp:extent cx="230400" cy="230400"/>
-                  <wp:effectExtent l="0" t="0" r="0" b="0"/>
-                  <wp:docPr id="1" name="Picture 1" descr="Symbol signaling extra information in a note."/>
-                  <wp:cNvGraphicFramePr>
-                    <a:graphicFrameLocks xmlns:a="http://schemas.openxmlformats.org/drawingml/2006/main" noChangeAspect="1"/>
-                  </wp:cNvGraphicFramePr>
-                  <a:graphic xmlns:a="http://schemas.openxmlformats.org/drawingml/2006/main">
-                    <a:graphicData uri="http://schemas.openxmlformats.org/drawingml/2006/picture">
-                      <pic:pic xmlns:pic="http://schemas.openxmlformats.org/drawingml/2006/picture">
-                        <pic:nvPicPr>
-                          <pic:cNvPr id="77" name="282532_Information_R_blue.png"/>
-                          <pic:cNvPicPr/>
-                        </pic:nvPicPr>
-                        <pic:blipFill>
-                          <a:blip r:embed="rId9" cstate="print">
-                            <a:extLst>
-                              <a:ext uri="{28A0092B-C50C-407E-A947-70E740481C1C}">
-                                <a14:useLocalDpi xmlns:a14="http://schemas.microsoft.com/office/drawing/2010/main" val="0"/>
-                              </a:ext>
-                            </a:extLst>
-                          </a:blip>
-                          <a:stretch>
-                            <a:fillRect/>
-                          </a:stretch>
-                        </pic:blipFill>
-                        <pic:spPr>
-                          <a:xfrm>
-                            <a:off x="0" y="0"/>
-                            <a:ext cx="230400" cy="230400"/>
-                          </a:xfrm>
-                          <a:prstGeom prst="rect">
-                            <a:avLst/>
-                          </a:prstGeom>
-                        </pic:spPr>
-                      </pic:pic>
-                    </a:graphicData>
-                  </a:graphic>
-                </wp:inline>
-              </w:drawing>
-            </w:r>
-            <w:r>
-              <w:t> </w:t>
-            </w:r>
-            <w:r>
-              <w:t>Note</w:t>
-            </w:r>
-          </w:p>
-          <w:p>
-            <w:pPr>
-              <w:pStyle w:val="SAPNoteParagraph"/>
-            </w:pPr>
-            <w:r>
-              <w:t xml:space="preserve">The value of the </w:t>
-            </w:r>
-            <w:r>
-              <w:rPr>
-                <w:rStyle w:val="SAPEmphasis"/>
-              </w:rPr>
-              <w:t>TOKEN_URL</w:t>
-            </w:r>
-            <w:r>
-              <w:t xml:space="preserve"> can be obtained by doing the following:</w:t>
-            </w:r>
-          </w:p>
-          <w:p>
-            <w:pPr>
-              <w:pStyle w:val="ListBullet"/>
-              <w:ind w:left="1040"/>
-            </w:pPr>
-            <w:r>
-              <w:t xml:space="preserve">Use the </w:t>
-            </w:r>
-            <w:r>
-              <w:rPr>
-                <w:rStyle w:val="SAPMonospace"/>
-              </w:rPr>
-              <w:t>uaa.url</w:t>
-            </w:r>
-            <w:r>
-              <w:t xml:space="preserve"> property from the M2M adapter service key, for example:</w:t>
-            </w:r>
-            <w:r>
-              <w:br/>
-            </w:r>
-            <w:r>
-              <w:rPr>
-                <w:rStyle w:val="SAPMonospace"/>
-                <w:rFonts w:hint="eastAsia"/>
-              </w:rPr>
-              <w:t>https://adapter-</w:t>
-            </w:r>
-            <w:r>
-              <w:rPr>
-                <w:rStyle w:val="SAPMonospace"/>
-              </w:rPr>
-              <w:t>example.authentication.eu10.hana.ondemand.com</w:t>
-            </w:r>
-          </w:p>
-          <w:p>
-            <w:pPr>
-              <w:pStyle w:val="ListBullet"/>
-              <w:ind w:left="1040"/>
-            </w:pPr>
-            <w:r>
-              <w:t>Download t</w:t>
-            </w:r>
-            <w:r>
-              <w:rPr>
-                <w:rFonts w:hint="eastAsia"/>
-              </w:rPr>
-              <w:t>he SAML document of the UAA</w:t>
-            </w:r>
-            <w:r>
-              <w:t xml:space="preserve">, which can be obtained from the URL </w:t>
-            </w:r>
-            <w:r>
-              <w:rPr>
-                <w:rStyle w:val="SAPMonospace"/>
-              </w:rPr>
-              <w:t>uaa.url</w:t>
-            </w:r>
-            <w:r>
-              <w:rPr>
-                <w:rStyle w:val="SAPUserEntry"/>
-              </w:rPr>
-              <w:t>/</w:t>
-            </w:r>
-            <w:proofErr w:type="spellStart"/>
-            <w:r>
-              <w:rPr>
-                <w:rStyle w:val="SAPUserEntry"/>
-              </w:rPr>
-              <w:t>saml</w:t>
-            </w:r>
-            <w:proofErr w:type="spellEnd"/>
-            <w:r>
-              <w:rPr>
-                <w:rStyle w:val="SAPUserEntry"/>
-              </w:rPr>
-              <w:t>/metadata</w:t>
-            </w:r>
-            <w:r>
-              <w:t>, for example:</w:t>
-            </w:r>
-            <w:r>
-              <w:rPr>
-                <w:rStyle w:val="SAPMonospace"/>
-                <w:rFonts w:hint="eastAsia"/>
-              </w:rPr>
-              <w:t xml:space="preserve"> </w:t>
-            </w:r>
-            <w:r>
-              <w:rPr>
-                <w:rStyle w:val="SAPMonospace"/>
-              </w:rPr>
-              <w:br/>
-            </w:r>
-            <w:r>
-              <w:rPr>
-                <w:rStyle w:val="SAPMonospace"/>
-                <w:rFonts w:hint="eastAsia"/>
-              </w:rPr>
-              <w:t>https://adapter-example.authentication.eu10.hana.ondemand.com/saml/metadata</w:t>
-            </w:r>
-          </w:p>
-          <w:p>
-            <w:pPr>
-              <w:pStyle w:val="ListBullet"/>
-              <w:ind w:left="1040"/>
-            </w:pPr>
-            <w:r>
-              <w:rPr>
-                <w:rFonts w:hint="eastAsia"/>
-              </w:rPr>
-              <w:t xml:space="preserve">The SAML document in </w:t>
-            </w:r>
-            <w:r>
-              <w:t>XML</w:t>
-            </w:r>
-            <w:r>
-              <w:rPr>
-                <w:rFonts w:hint="eastAsia"/>
-              </w:rPr>
-              <w:t xml:space="preserve"> format </w:t>
-            </w:r>
-            <w:r>
-              <w:t xml:space="preserve">will </w:t>
-            </w:r>
-            <w:r>
-              <w:rPr>
-                <w:rFonts w:hint="eastAsia"/>
-              </w:rPr>
-              <w:t xml:space="preserve">contain a tag </w:t>
-            </w:r>
-            <w:proofErr w:type="spellStart"/>
-            <w:r>
-              <w:rPr>
-                <w:rStyle w:val="SAPMonospace"/>
-                <w:rFonts w:hint="eastAsia"/>
-              </w:rPr>
-              <w:t>AssertionConsumerService</w:t>
-            </w:r>
-            <w:proofErr w:type="spellEnd"/>
-            <w:r>
-              <w:t xml:space="preserve">. The token URL will be the value of the key </w:t>
-            </w:r>
-            <w:r>
-              <w:rPr>
-                <w:rStyle w:val="SAPMonospace"/>
-              </w:rPr>
-              <w:t>Location</w:t>
-            </w:r>
-            <w:r>
-              <w:t xml:space="preserve"> in the </w:t>
-            </w:r>
-            <w:proofErr w:type="spellStart"/>
-            <w:r>
-              <w:rPr>
-                <w:rStyle w:val="SAPMonospace"/>
-                <w:rFonts w:hint="eastAsia"/>
-              </w:rPr>
-              <w:t>AssertionConsumerService</w:t>
-            </w:r>
-            <w:proofErr w:type="spellEnd"/>
-            <w:r>
-              <w:rPr>
-                <w:rFonts w:hint="eastAsia"/>
-              </w:rPr>
-              <w:t xml:space="preserve"> </w:t>
-            </w:r>
-            <w:r>
-              <w:t>tag, that is:</w:t>
-            </w:r>
-            <w:r>
-              <w:rPr>
-                <w:rFonts w:hint="eastAsia"/>
-              </w:rPr>
-              <w:t xml:space="preserve"> </w:t>
-            </w:r>
-            <w:r>
-              <w:rPr>
-                <w:rStyle w:val="SAPMonospace"/>
-                <w:rFonts w:hint="eastAsia"/>
-              </w:rPr>
-              <w:t>&lt;</w:t>
-            </w:r>
-            <w:proofErr w:type="spellStart"/>
-            <w:r>
-              <w:rPr>
-                <w:rStyle w:val="SAPMonospace"/>
-                <w:rFonts w:hint="eastAsia"/>
-              </w:rPr>
-              <w:t>md:AssertionConsumerService</w:t>
-            </w:r>
-            <w:proofErr w:type="spellEnd"/>
-            <w:r>
-              <w:rPr>
-                <w:rStyle w:val="SAPMonospace"/>
-                <w:rFonts w:hint="eastAsia"/>
-              </w:rPr>
-              <w:t xml:space="preserve"> Location="</w:t>
-            </w:r>
-            <w:r>
-              <w:rPr>
-                <w:rStyle w:val="SAPMonospace"/>
-                <w:rFonts w:hint="eastAsia"/>
-                <w:b/>
-                <w:bCs/>
-              </w:rPr>
-              <w:t>https://adapter- example.authentication.eu10.hana.ondemand.com/oauth/token/alias/adapter- example.aws-live-eu10</w:t>
-            </w:r>
-            <w:r>
-              <w:rPr>
-                <w:rStyle w:val="SAPMonospace"/>
-                <w:rFonts w:hint="eastAsia"/>
-              </w:rPr>
-              <w:t>" Binding="</w:t>
-            </w:r>
-            <w:r>
-              <w:rPr>
-                <w:rStyle w:val="SAPMonospace"/>
-              </w:rPr>
-              <w:t>urn:oasis:names:tc:SAML:2.0:bindings:URI" index="1"/&gt;</w:t>
-            </w:r>
-          </w:p>
-          <w:p>
-            <w:pPr>
-              <w:rPr>
-                <w:rStyle w:val="SAPMonospace"/>
-              </w:rPr>
-            </w:pPr>
-          </w:p>
-          <w:p>
-            <w:pPr>
-              <w:pStyle w:val="SAPNoteHeading"/>
-            </w:pPr>
-            <w:r>
-              <w:rPr>
-                <w:noProof/>
-              </w:rPr>
-              <w:drawing>
-                <wp:inline distT="0" distB="0" distL="0" distR="0" wp14:anchorId="471BA38E" wp14:editId="0A5E5309">
-                  <wp:extent cx="230400" cy="230400"/>
-                  <wp:effectExtent l="0" t="0" r="0" b="0"/>
-                  <wp:docPr id="9" name="Picture 9" descr="Symbol signaling extra information in a note."/>
-                  <wp:cNvGraphicFramePr>
-                    <a:graphicFrameLocks xmlns:a="http://schemas.openxmlformats.org/drawingml/2006/main" noChangeAspect="1"/>
-                  </wp:cNvGraphicFramePr>
-                  <a:graphic xmlns:a="http://schemas.openxmlformats.org/drawingml/2006/main">
-                    <a:graphicData uri="http://schemas.openxmlformats.org/drawingml/2006/picture">
-                      <pic:pic xmlns:pic="http://schemas.openxmlformats.org/drawingml/2006/picture">
-                        <pic:nvPicPr>
-                          <pic:cNvPr id="77" name="282532_Information_R_blue.png"/>
-                          <pic:cNvPicPr/>
-                        </pic:nvPicPr>
-                        <pic:blipFill>
-                          <a:blip r:embed="rId9" cstate="print">
-                            <a:extLst>
-                              <a:ext uri="{28A0092B-C50C-407E-A947-70E740481C1C}">
-                                <a14:useLocalDpi xmlns:a14="http://schemas.microsoft.com/office/drawing/2010/main" val="0"/>
-                              </a:ext>
-                            </a:extLst>
-                          </a:blip>
-                          <a:stretch>
-                            <a:fillRect/>
-                          </a:stretch>
-                        </pic:blipFill>
-                        <pic:spPr>
-                          <a:xfrm>
-                            <a:off x="0" y="0"/>
-                            <a:ext cx="230400" cy="230400"/>
-                          </a:xfrm>
-                          <a:prstGeom prst="rect">
-                            <a:avLst/>
-                          </a:prstGeom>
-                        </pic:spPr>
-                      </pic:pic>
-                    </a:graphicData>
-                  </a:graphic>
-                </wp:inline>
-              </w:drawing>
-            </w:r>
-            <w:r>
-              <w:t> </w:t>
-            </w:r>
-            <w:r>
-              <w:t>Note</w:t>
-            </w:r>
-          </w:p>
-          <w:p>
-            <w:pPr>
-              <w:pStyle w:val="SAPNoteParagraph"/>
-              <w:rPr>
-                <w:rStyle w:val="SAPMonospace"/>
-                <w:b/>
-                <w:bCs/>
-              </w:rPr>
-            </w:pPr>
-            <w:r>
-              <w:t xml:space="preserve">The value of the </w:t>
-            </w:r>
-            <w:r>
-              <w:rPr>
-                <w:b/>
-                <w:bCs/>
-              </w:rPr>
-              <w:t xml:space="preserve">TENANT_ID </w:t>
-            </w:r>
-            <w:r>
-              <w:t xml:space="preserve">can be obtained from the </w:t>
-            </w:r>
-            <w:proofErr w:type="spellStart"/>
-            <w:r>
-              <w:rPr>
-                <w:rStyle w:val="SAPMonospace"/>
-              </w:rPr>
-              <w:t>uaa.tenantid</w:t>
-            </w:r>
-            <w:proofErr w:type="spellEnd"/>
-            <w:r>
-              <w:t xml:space="preserve"> property from the M2M adapter service key.</w:t>
-            </w:r>
-          </w:p>
-        </w:tc>
-      </w:tr>
-    </w:tbl>
-    <w:p>
-      <w:r>
-        <w:t xml:space="preserve">For more information on creating the Machine-to-Machine (M2M) service key, see </w:t>
-      </w:r>
-      <w:hyperlink r:id="rId10" w:history="1">
-        <w:r>
-          <w:rPr>
-            <w:rStyle w:val="Hyperlink"/>
-            <w:color w:val="auto"/>
-          </w:rPr>
-          <w:t>Enabling Machine-to-Machine (M2M) Communication</w:t>
-        </w:r>
-      </w:hyperlink>
-      <w:r>
-        <w:t xml:space="preserve"> in the SAP </w:t>
-      </w:r>
-      <w:r>
-        <w:t xml:space="preserve">Digital Payments Add-On </w:t>
-      </w:r>
-      <w:r>
-        <w:t>documentation on SAP Help Portal.</w:t>
-      </w:r>
-    </w:p>
-    <w:p>
-      <w:pPr>
-        <w:pStyle w:val="Heading2"/>
-      </w:pPr>
-      <w:bookmarkStart w:id="11" w:name="_Toc109386236"/>
-      <w:bookmarkStart w:id="12" w:name="_Toc119564298"/>
-      <w:r>
-        <w:t>Configure Digital Payments Technical Information</w:t>
-      </w:r>
-      <w:bookmarkEnd w:id="11"/>
-      <w:bookmarkEnd w:id="12"/>
-    </w:p>
-    <w:p>
-      <w:r>
-        <w:t xml:space="preserve">To properly receive and validate requests coming from the SAP Digital Payments core solution, </w:t>
-      </w:r>
-      <w:r>
-        <w:rPr>
-          <w:b/>
-          <w:bCs/>
-        </w:rPr>
-        <w:t>JPMC</w:t>
-      </w:r>
-      <w:r>
-        <w:t xml:space="preserve"> </w:t>
-      </w:r>
-      <w:r>
-        <w:rPr>
-          <w:rStyle w:val="SAPEmphasis"/>
-        </w:rPr>
-        <w:t>Digital Payments Adapter</w:t>
-      </w:r>
-      <w:r>
-        <w:t xml:space="preserve"> requires the configuration of some key technical details, which are described in this section.</w:t>
-      </w:r>
-    </w:p>
-    <w:p>
-      <w:r>
-        <w:t xml:space="preserve">The configuration page for the </w:t>
-      </w:r>
-      <w:r>
-        <w:rPr>
-          <w:b/>
-          <w:bCs/>
-        </w:rPr>
-        <w:t xml:space="preserve">J.P. Morgan </w:t>
-      </w:r>
-      <w:r>
-        <w:rPr>
-          <w:rStyle w:val="SAPEmphasis"/>
-        </w:rPr>
-        <w:t>Digital Payments Adapter</w:t>
-      </w:r>
-      <w:r>
-        <w:rPr>
-          <w:rStyle w:val="SAPEmphasis"/>
-        </w:rPr>
-        <w:t xml:space="preserve"> </w:t>
-      </w:r>
-      <w:r>
-        <w:t xml:space="preserve">can be reached via the configuration URL that has been provided by </w:t>
-      </w:r>
-      <w:r>
-        <w:t>J.P. Morga</w:t>
-      </w:r>
-      <w:r>
-        <w:t>n</w:t>
-      </w:r>
-      <w:r>
-        <w:t xml:space="preserve">. If you do not have the URL for the configuration page, please contact </w:t>
-      </w:r>
-      <w:r>
-        <w:t xml:space="preserve">your </w:t>
-      </w:r>
-      <w:r>
-        <w:t xml:space="preserve">J.P. Morgan </w:t>
-      </w:r>
-      <w:r>
-        <w:t>Account Representative.</w:t>
-      </w:r>
-    </w:p>
-    <w:p>
-      <w:pPr>
-        <w:spacing w:before="0" w:after="160" w:line="259" w:lineRule="auto"/>
-      </w:pPr>
-      <w:r>
-        <w:br w:type="page"/>
-      </w:r>
-    </w:p>
-    <w:p>
-      <w:r>
-        <w:lastRenderedPageBreak/>
-        <w:t>To configure the Digital Payments technical information, open the configuration URL in a web browser, and perform the following steps:</w:t>
+        </w:rPr>
+        <w:t>Edit</w:t>
+      </w:r>
+      <w:r>
+        <w:t xml:space="preserve"> button.</w:t>
       </w:r>
     </w:p>
     <w:p>
@@ -2219,42 +1270,11 @@
         <w:pStyle w:val="ListNumber"/>
         <w:numPr>
           <w:ilvl w:val="0"/>
-          <w:numId w:val="6"/>
+          <w:numId w:val="5"/>
         </w:numPr>
       </w:pPr>
       <w:r>
-        <w:t xml:space="preserve">On the </w:t>
-      </w:r>
-      <w:r>
-        <w:rPr>
-          <w:b/>
-          <w:bCs/>
-        </w:rPr>
-        <w:t>J.P. Morgan</w:t>
-      </w:r>
-      <w:r>
-        <w:t xml:space="preserve"> </w:t>
-      </w:r>
-      <w:r>
-        <w:rPr>
-          <w:rStyle w:val="SAPEmphasis"/>
-        </w:rPr>
-        <w:t>Digital Payments Adapter</w:t>
-      </w:r>
-      <w:r>
-        <w:t xml:space="preserve"> </w:t>
-      </w:r>
-      <w:r>
-        <w:t xml:space="preserve">configuration page, click the </w:t>
-      </w:r>
-      <w:r>
-        <w:rPr>
-          <w:rStyle w:val="SAPScreenElement"/>
-        </w:rPr>
-        <w:t>Edit</w:t>
-      </w:r>
-      <w:r>
-        <w:t xml:space="preserve"> button.</w:t>
+        <w:t>Input the following values for your SAP Digital Payments core solution:</w:t>
       </w:r>
     </w:p>
     <w:p>
@@ -2262,12 +1282,60 @@
         <w:pStyle w:val="ListNumber"/>
         <w:numPr>
           <w:ilvl w:val="0"/>
-          <w:numId w:val="6"/>
+          <w:numId w:val="0"/>
         </w:numPr>
-      </w:pPr>
-      <w:r>
-        <w:t>Input the following values for your SAP Digital Payments core solution:</w:t>
-      </w:r>
+        <w:ind w:left="360"/>
+      </w:pPr>
+    </w:p>
+    <w:p>
+      <w:pPr>
+        <w:pStyle w:val="ListNumber"/>
+        <w:numPr>
+          <w:ilvl w:val="0"/>
+          <w:numId w:val="0"/>
+        </w:numPr>
+        <w:ind w:left="360"/>
+      </w:pPr>
+    </w:p>
+    <w:p>
+      <w:pPr>
+        <w:pStyle w:val="ListNumber"/>
+        <w:numPr>
+          <w:ilvl w:val="0"/>
+          <w:numId w:val="0"/>
+        </w:numPr>
+        <w:ind w:left="360"/>
+      </w:pPr>
+    </w:p>
+    <w:p>
+      <w:pPr>
+        <w:pStyle w:val="ListNumber"/>
+        <w:numPr>
+          <w:ilvl w:val="0"/>
+          <w:numId w:val="0"/>
+        </w:numPr>
+        <w:ind w:left="360"/>
+      </w:pPr>
+    </w:p>
+    <w:p>
+      <w:pPr>
+        <w:pStyle w:val="ListNumber"/>
+        <w:numPr>
+          <w:ilvl w:val="0"/>
+          <w:numId w:val="0"/>
+        </w:numPr>
+        <w:ind w:left="360"/>
+      </w:pPr>
+    </w:p>
+    <w:p>
+      <w:pPr>
+        <w:pStyle w:val="ListNumber"/>
+        <w:numPr>
+          <w:ilvl w:val="0"/>
+          <w:numId w:val="0"/>
+        </w:numPr>
+        <w:ind w:left="360"/>
+      </w:pPr>
     </w:p>
     <w:tbl>
       <w:tblPr>
@@ -2292,6 +1360,7 @@
           </w:tcPr>
           <w:p>
             <w:r>
+              <w:lastRenderedPageBreak/>
               <w:t>Property</w:t>
             </w:r>
           </w:p>
@@ -2328,7 +1397,6 @@
                 <w:rStyle w:val="SAPUserEntry"/>
               </w:rPr>
             </w:pPr>
-            <w:proofErr w:type="spellStart"/>
             <w:r>
               <w:rPr>
                 <w:rStyle w:val="SAPMonospace"/>
@@ -2339,14 +1407,7 @@
               <w:rPr>
                 <w:rStyle w:val="SAPMonospace"/>
               </w:rPr>
-              <w:t>aa.tenantid</w:t>
-            </w:r>
-            <w:proofErr w:type="spellEnd"/>
-            <w:r>
-              <w:rPr>
-                <w:rStyle w:val="SAPMonospace"/>
-              </w:rPr>
-              <w:t xml:space="preserve"> </w:t>
+              <w:t xml:space="preserve">aa.tenantid </w:t>
             </w:r>
             <w:r>
               <w:t>property</w:t>
@@ -2382,7 +1443,6 @@
                 <w:rStyle w:val="SAPUserEntry"/>
               </w:rPr>
             </w:pPr>
-            <w:proofErr w:type="spellStart"/>
             <w:r>
               <w:rPr>
                 <w:rStyle w:val="SAPMonospace"/>
@@ -2393,14 +1453,7 @@
               <w:rPr>
                 <w:rStyle w:val="SAPMonospace"/>
               </w:rPr>
-              <w:t>aa.subaccountid</w:t>
-            </w:r>
-            <w:proofErr w:type="spellEnd"/>
-            <w:r>
-              <w:rPr>
-                <w:rStyle w:val="SAPMonospace"/>
-              </w:rPr>
-              <w:t xml:space="preserve"> </w:t>
+              <w:t xml:space="preserve">aa.subaccountid </w:t>
             </w:r>
             <w:r>
               <w:t>property</w:t>
@@ -2448,14 +1501,12 @@
               </w:rPr>
               <w:t>/</w:t>
             </w:r>
-            <w:proofErr w:type="spellStart"/>
             <w:r>
               <w:rPr>
                 <w:rStyle w:val="SAPMonospace"/>
               </w:rPr>
               <w:t>token_keys</w:t>
             </w:r>
-            <w:proofErr w:type="spellEnd"/>
           </w:p>
           <w:p>
             <w:pPr>
@@ -2466,7 +1517,7 @@
                 <w:noProof/>
               </w:rPr>
               <w:drawing>
-                <wp:inline distT="0" distB="0" distL="0" distR="0" wp14:anchorId="5FA42894" wp14:editId="37B5AB54">
+                <wp:inline distT="0" distB="0" distL="0" distR="0" wp14:anchorId="7E8632B0" wp14:editId="7D539527">
                   <wp:extent cx="230400" cy="230400"/>
                   <wp:effectExtent l="0" t="0" r="0" b="0"/>
                   <wp:docPr id="10" name="Picture 10" descr="Symbol signaling extra information in a note."/>
@@ -2544,14 +1595,12 @@
             <w:r>
               <w:t xml:space="preserve">retrieved from </w:t>
             </w:r>
-            <w:proofErr w:type="spellStart"/>
             <w:r>
               <w:rPr>
                 <w:rStyle w:val="SAPMonospace"/>
               </w:rPr>
               <w:t>DigitalPayments.UAA</w:t>
             </w:r>
-            <w:proofErr w:type="spellEnd"/>
             <w:r>
               <w:t xml:space="preserve">, for example: </w:t>
             </w:r>
@@ -2570,7 +1619,7 @@
         <w:pStyle w:val="ListNumber"/>
         <w:numPr>
           <w:ilvl w:val="0"/>
-          <w:numId w:val="6"/>
+          <w:numId w:val="5"/>
         </w:numPr>
       </w:pPr>
       <w:r>
@@ -2579,7 +1628,6 @@
       <w:r>
         <w:rPr>
           <w:rStyle w:val="SAPScreenElement"/>
-          <w:color w:val="auto"/>
         </w:rPr>
         <w:t>Save</w:t>
       </w:r>
@@ -2589,19 +1637,12 @@
     </w:p>
     <w:p>
       <w:r>
-        <w:t xml:space="preserve">For more information </w:t>
-      </w:r>
-      <w:r>
-        <w:t xml:space="preserve">on creating the Machine-to-Machine (M2M) service key, </w:t>
-      </w:r>
-      <w:r>
-        <w:t xml:space="preserve">see </w:t>
-      </w:r>
-      <w:hyperlink r:id="rId11" w:history="1">
+        <w:t xml:space="preserve">For more information on creating the Machine-to-Machine (M2M) service key, see </w:t>
+      </w:r>
+      <w:hyperlink r:id="rId10" w:history="1">
         <w:r>
           <w:rPr>
             <w:rStyle w:val="Hyperlink"/>
-            <w:color w:val="auto"/>
           </w:rPr>
           <w:t>Enabling Machine-to-Machine (M2M) Communication</w:t>
         </w:r>
@@ -2622,110 +1663,56 @@
     <w:p>
       <w:pPr>
         <w:pStyle w:val="Heading2"/>
-      </w:pPr>
-      <w:bookmarkStart w:id="13" w:name="_Toc109386237"/>
-      <w:bookmarkStart w:id="14" w:name="_Toc119564299"/>
-      <w:r>
-        <w:t xml:space="preserve">Configure </w:t>
-      </w:r>
-      <w:r>
-        <w:t xml:space="preserve">the </w:t>
-      </w:r>
-      <w:r>
-        <w:t>J.P. Morgan</w:t>
-      </w:r>
-      <w:r>
-        <w:t xml:space="preserve"> </w:t>
-      </w:r>
-      <w:r>
-        <w:t>Gateway</w:t>
-      </w:r>
-      <w:bookmarkEnd w:id="13"/>
-      <w:bookmarkEnd w:id="14"/>
-      <w:r>
-        <w:t xml:space="preserve">    </w:t>
-      </w:r>
-    </w:p>
-    <w:p>
-      <w:r>
-        <w:t xml:space="preserve">The </w:t>
-      </w:r>
-      <w:r>
-        <w:rPr>
-          <w:b/>
-          <w:bCs/>
-        </w:rPr>
-        <w:t xml:space="preserve">J.P. Morgan Digital Payments Orbital Adapter </w:t>
-      </w:r>
-      <w:r>
-        <w:t xml:space="preserve">allows you to apply different configurations for connecting to the </w:t>
-      </w:r>
-      <w:r>
-        <w:t>J.P. Morgan</w:t>
-      </w:r>
-      <w:r>
-        <w:t xml:space="preserve"> gateway</w:t>
-      </w:r>
-      <w:r>
-        <w:t>.</w:t>
-      </w:r>
-    </w:p>
-    <w:p>
-      <w:bookmarkStart w:id="15" w:name="_Hlk118359207"/>
-      <w:r>
-        <w:t xml:space="preserve">To configure the </w:t>
-      </w:r>
-      <w:r>
-        <w:t>J.P. Morgan</w:t>
-      </w:r>
-      <w:r>
-        <w:t xml:space="preserve"> gateway</w:t>
-      </w:r>
-      <w:r>
-        <w:t>, perform the following steps:</w:t>
-      </w:r>
-    </w:p>
-    <w:bookmarkEnd w:id="15"/>
+        <w:spacing w:before="480" w:after="280"/>
+        <w:ind w:left="850" w:hanging="850"/>
+      </w:pPr>
+      <w:bookmarkStart w:id="9" w:name="_Toc109386237"/>
+      <w:bookmarkStart w:id="10" w:name="_Toc126936233"/>
+      <w:r>
+        <w:t>Configure Orbital Gateway</w:t>
+      </w:r>
+      <w:bookmarkEnd w:id="9"/>
+      <w:bookmarkEnd w:id="10"/>
+    </w:p>
+    <w:p>
+      <w:r>
+        <w:rPr>
+          <w:rStyle w:val="SAPEmphasis"/>
+        </w:rPr>
+        <w:t>Digital Payments Orbital Adapter</w:t>
+      </w:r>
+      <w:r>
+        <w:t xml:space="preserve"> allows you to apply different configurations for connecting to the Orbital Gateway.</w:t>
+      </w:r>
+    </w:p>
+    <w:p>
+      <w:r>
+        <w:t>To configure the Orbital Gateway, perform the following steps:</w:t>
+      </w:r>
+    </w:p>
     <w:p>
       <w:pPr>
         <w:pStyle w:val="ListNumber"/>
         <w:numPr>
           <w:ilvl w:val="0"/>
-          <w:numId w:val="8"/>
+          <w:numId w:val="5"/>
         </w:numPr>
       </w:pPr>
       <w:r>
-        <w:t xml:space="preserve">On </w:t>
-      </w:r>
-      <w:r>
-        <w:t xml:space="preserve">the </w:t>
-      </w:r>
-      <w:r>
-        <w:rPr>
-          <w:b/>
-          <w:bCs/>
-        </w:rPr>
-        <w:t>J.P. Morgan</w:t>
-      </w:r>
-      <w:r>
-        <w:t xml:space="preserve"> </w:t>
+        <w:t xml:space="preserve">On the </w:t>
       </w:r>
       <w:r>
         <w:rPr>
           <w:rStyle w:val="SAPEmphasis"/>
         </w:rPr>
-        <w:t>Digital Payments Adapter</w:t>
-      </w:r>
-      <w:r>
-        <w:t xml:space="preserve"> </w:t>
-      </w:r>
-      <w:r>
-        <w:t xml:space="preserve">configuration page, click the </w:t>
+        <w:t>Digital Payments Orbital Adapter</w:t>
+      </w:r>
+      <w:r>
+        <w:t xml:space="preserve"> configuration page, click the </w:t>
       </w:r>
       <w:r>
         <w:rPr>
           <w:rStyle w:val="SAPScreenElement"/>
-          <w:color w:val="auto"/>
         </w:rPr>
         <w:t>Edit</w:t>
       </w:r>
@@ -2738,7 +1725,7 @@
         <w:pStyle w:val="ListNumber"/>
         <w:numPr>
           <w:ilvl w:val="0"/>
-          <w:numId w:val="8"/>
+          <w:numId w:val="5"/>
         </w:numPr>
       </w:pPr>
       <w:r>
@@ -2747,15 +1734,11 @@
       <w:r>
         <w:rPr>
           <w:rStyle w:val="SAPScreenElement"/>
-          <w:color w:val="auto"/>
         </w:rPr>
         <w:t>Token Type</w:t>
       </w:r>
       <w:r>
-        <w:t xml:space="preserve"> field</w:t>
-      </w:r>
-      <w:r>
-        <w:t xml:space="preserve">, select </w:t>
+        <w:t xml:space="preserve"> field, select </w:t>
       </w:r>
       <w:r>
         <w:rPr>
@@ -2781,7 +1764,7 @@
         <w:pStyle w:val="ListNumber"/>
         <w:numPr>
           <w:ilvl w:val="0"/>
-          <w:numId w:val="8"/>
+          <w:numId w:val="5"/>
         </w:numPr>
       </w:pPr>
       <w:r>
@@ -2790,15 +1773,11 @@
       <w:r>
         <w:rPr>
           <w:rStyle w:val="SAPScreenElement"/>
-          <w:color w:val="auto"/>
         </w:rPr>
         <w:t xml:space="preserve">Hosted Solution Type </w:t>
       </w:r>
       <w:r>
-        <w:t>field</w:t>
-      </w:r>
-      <w:r>
-        <w:t xml:space="preserve">, select </w:t>
+        <w:t xml:space="preserve">field, select </w:t>
       </w:r>
       <w:r>
         <w:rPr>
@@ -2815,27 +1794,20 @@
         <w:pStyle w:val="ListNumber"/>
         <w:numPr>
           <w:ilvl w:val="0"/>
-          <w:numId w:val="8"/>
+          <w:numId w:val="5"/>
         </w:numPr>
       </w:pPr>
       <w:r>
-        <w:t xml:space="preserve">On </w:t>
-      </w:r>
-      <w:r>
-        <w:t xml:space="preserve">the </w:t>
+        <w:t xml:space="preserve">On the </w:t>
       </w:r>
       <w:r>
         <w:rPr>
           <w:rStyle w:val="SAPScreenElement"/>
-          <w:color w:val="auto"/>
         </w:rPr>
         <w:t xml:space="preserve">Platform Type </w:t>
       </w:r>
       <w:r>
-        <w:t>field</w:t>
-      </w:r>
-      <w:r>
-        <w:t xml:space="preserve">, select either </w:t>
+        <w:t xml:space="preserve">field, select either </w:t>
       </w:r>
       <w:r>
         <w:rPr>
@@ -2861,7 +1833,7 @@
         <w:pStyle w:val="ListNumber"/>
         <w:numPr>
           <w:ilvl w:val="0"/>
-          <w:numId w:val="8"/>
+          <w:numId w:val="5"/>
         </w:numPr>
       </w:pPr>
       <w:r>
@@ -2870,7 +1842,6 @@
       <w:r>
         <w:rPr>
           <w:rStyle w:val="SAPScreenElement"/>
-          <w:color w:val="auto"/>
         </w:rPr>
         <w:t>Billing Address</w:t>
       </w:r>
@@ -2883,7 +1854,7 @@
         <w:pStyle w:val="ListNumber"/>
         <w:numPr>
           <w:ilvl w:val="0"/>
-          <w:numId w:val="8"/>
+          <w:numId w:val="5"/>
         </w:numPr>
       </w:pPr>
       <w:r>
@@ -2892,7 +1863,6 @@
       <w:r>
         <w:rPr>
           <w:rStyle w:val="SAPScreenElement"/>
-          <w:color w:val="auto"/>
         </w:rPr>
         <w:t>Save</w:t>
       </w:r>
@@ -2902,54 +1872,26 @@
     </w:p>
     <w:p>
       <w:pPr>
-        <w:spacing w:before="0" w:after="160" w:line="259" w:lineRule="auto"/>
-        <w:rPr>
-          <w:rFonts w:eastAsiaTheme="majorEastAsia" w:cstheme="majorBidi"/>
-          <w:color w:val="000000" w:themeColor="text1"/>
-          <w:sz w:val="30"/>
-          <w:szCs w:val="26"/>
-        </w:rPr>
-      </w:pPr>
-      <w:bookmarkStart w:id="16" w:name="_Toc109386238"/>
-      <w:r>
-        <w:br w:type="page"/>
-      </w:r>
-    </w:p>
-    <w:p>
-      <w:pPr>
         <w:pStyle w:val="Heading2"/>
-      </w:pPr>
-      <w:bookmarkStart w:id="17" w:name="_Toc119564300"/>
-      <w:r>
-        <w:lastRenderedPageBreak/>
+        <w:spacing w:before="480" w:after="280"/>
+        <w:ind w:left="850" w:hanging="850"/>
+      </w:pPr>
+      <w:bookmarkStart w:id="11" w:name="_Toc109386238"/>
+      <w:bookmarkStart w:id="12" w:name="_Toc126936234"/>
+      <w:r>
         <w:t>Configure Merchant IDs</w:t>
       </w:r>
-      <w:bookmarkEnd w:id="16"/>
-      <w:bookmarkEnd w:id="17"/>
-    </w:p>
-    <w:p>
-      <w:r>
-        <w:t xml:space="preserve">Merchant IDs are required by the Digital Payments Add-On during the adapter configuration phase. Each merchant ID </w:t>
-      </w:r>
-      <w:r>
-        <w:t xml:space="preserve">refers to the Stratus or Tandem merchant ID used in the </w:t>
-      </w:r>
-      <w:r>
-        <w:t xml:space="preserve">J.P. Morgan </w:t>
-      </w:r>
-      <w:r>
-        <w:t>gateway</w:t>
-      </w:r>
-      <w:r>
-        <w:t xml:space="preserve"> solution.</w:t>
-      </w:r>
-    </w:p>
-    <w:p>
-      <w:r>
-        <w:t xml:space="preserve">To </w:t>
-      </w:r>
-      <w:r>
-        <w:t>configure the merchant IDs, perform the following steps:</w:t>
+      <w:bookmarkEnd w:id="11"/>
+      <w:bookmarkEnd w:id="12"/>
+    </w:p>
+    <w:p>
+      <w:r>
+        <w:t>Merchant IDs are required by the Digital Payments Add-On during the adapter configuration phase. Each merchant ID refers to the Stratus or Tandem merchant ID used in the Orbital Gateway solution.</w:t>
+      </w:r>
+    </w:p>
+    <w:p>
+      <w:r>
+        <w:t>To configure the merchant IDs, perform the following steps:</w:t>
       </w:r>
     </w:p>
     <w:p>
@@ -2957,7 +1899,7 @@
         <w:pStyle w:val="ListNumber"/>
         <w:numPr>
           <w:ilvl w:val="0"/>
-          <w:numId w:val="9"/>
+          <w:numId w:val="5"/>
         </w:numPr>
       </w:pPr>
       <w:r>
@@ -2965,30 +1907,16 @@
       </w:r>
       <w:r>
         <w:rPr>
-          <w:b/>
-          <w:bCs/>
-        </w:rPr>
-        <w:t>J.P. Morgan</w:t>
-      </w:r>
-      <w:r>
-        <w:t xml:space="preserve"> </w:t>
-      </w:r>
-      <w:r>
-        <w:rPr>
           <w:rStyle w:val="SAPEmphasis"/>
         </w:rPr>
-        <w:t>Digital Payments Adapter</w:t>
-      </w:r>
-      <w:r>
-        <w:t xml:space="preserve"> </w:t>
-      </w:r>
-      <w:r>
-        <w:t xml:space="preserve">configuration page, click the </w:t>
+        <w:t>Digital Payments Orbital Adapter</w:t>
+      </w:r>
+      <w:r>
+        <w:t xml:space="preserve"> configuration page, click the </w:t>
       </w:r>
       <w:r>
         <w:rPr>
           <w:rStyle w:val="SAPScreenElement"/>
-          <w:color w:val="auto"/>
         </w:rPr>
         <w:t>Edit</w:t>
       </w:r>
@@ -3001,7 +1929,7 @@
         <w:pStyle w:val="ListNumber"/>
         <w:numPr>
           <w:ilvl w:val="0"/>
-          <w:numId w:val="8"/>
+          <w:numId w:val="5"/>
         </w:numPr>
       </w:pPr>
       <w:r>
@@ -3018,7 +1946,6 @@
       <w:r>
         <w:rPr>
           <w:rStyle w:val="SAPScreenElement"/>
-          <w:color w:val="auto"/>
         </w:rPr>
         <w:t>Merchant ID</w:t>
       </w:r>
@@ -3028,7 +1955,6 @@
       <w:r>
         <w:rPr>
           <w:rStyle w:val="SAPScreenElement"/>
-          <w:color w:val="auto"/>
         </w:rPr>
         <w:t>Create</w:t>
       </w:r>
@@ -3049,7 +1975,6 @@
       <w:r>
         <w:rPr>
           <w:rStyle w:val="SAPScreenElement"/>
-          <w:color w:val="auto"/>
         </w:rPr>
         <w:t>Merchant ID</w:t>
       </w:r>
@@ -3084,7 +2009,7 @@
         <w:pStyle w:val="ListNumber"/>
         <w:numPr>
           <w:ilvl w:val="0"/>
-          <w:numId w:val="8"/>
+          <w:numId w:val="5"/>
         </w:numPr>
       </w:pPr>
       <w:r>
@@ -3093,7 +2018,6 @@
       <w:r>
         <w:rPr>
           <w:rStyle w:val="SAPScreenElement"/>
-          <w:color w:val="auto"/>
         </w:rPr>
         <w:t>Save</w:t>
       </w:r>
@@ -3101,9 +2025,8 @@
         <w:t>.</w:t>
       </w:r>
     </w:p>
-    <w:p/>
     <w:sectPr>
-      <w:footerReference w:type="default" r:id="rId12"/>
+      <w:footerReference w:type="default" r:id="rId11"/>
       <w:pgSz w:w="12240" w:h="15840"/>
       <w:pgMar w:top="1440" w:right="1440" w:bottom="1440" w:left="1440" w:header="720" w:footer="720" w:gutter="0"/>
       <w:cols w:space="720"/>

</xml_diff>